<commit_message>
Adding the Function check_limitsrange
</commit_message>
<xml_diff>
--- a/testplans/Unit test plan.docx
+++ b/testplans/Unit test plan.docx
@@ -393,14 +393,18 @@
           <w:p>
             <w:pPr>
               <w:rPr>
-                <w:sz w:val="32"/>
-                <w:szCs w:val="32"/>
-              </w:rPr>
-            </w:pPr>
-            <w:r>
-              <w:rPr>
-                <w:sz w:val="32"/>
-                <w:szCs w:val="32"/>
+                <w:b/>
+                <w:bCs/>
+                <w:sz w:val="28"/>
+                <w:szCs w:val="28"/>
+              </w:rPr>
+            </w:pPr>
+            <w:r>
+              <w:rPr>
+                <w:b/>
+                <w:bCs/>
+                <w:sz w:val="28"/>
+                <w:szCs w:val="28"/>
               </w:rPr>
               <w:t>TC1</w:t>
             </w:r>
@@ -427,31 +431,31 @@
           <w:p>
             <w:pPr>
               <w:rPr>
-                <w:sz w:val="32"/>
-                <w:szCs w:val="32"/>
-              </w:rPr>
-            </w:pPr>
-            <w:proofErr w:type="spellStart"/>
-            <w:r>
-              <w:rPr>
-                <w:sz w:val="32"/>
-                <w:szCs w:val="32"/>
+                <w:sz w:val="28"/>
+                <w:szCs w:val="28"/>
+              </w:rPr>
+            </w:pPr>
+            <w:proofErr w:type="spellStart"/>
+            <w:r>
+              <w:rPr>
+                <w:sz w:val="28"/>
+                <w:szCs w:val="28"/>
               </w:rPr>
               <w:t>Correct</w:t>
             </w:r>
             <w:proofErr w:type="spellEnd"/>
             <w:r>
               <w:rPr>
-                <w:sz w:val="32"/>
-                <w:szCs w:val="32"/>
+                <w:sz w:val="28"/>
+                <w:szCs w:val="28"/>
               </w:rPr>
               <w:t xml:space="preserve"> </w:t>
             </w:r>
             <w:proofErr w:type="spellStart"/>
             <w:r>
               <w:rPr>
-                <w:sz w:val="32"/>
-                <w:szCs w:val="32"/>
+                <w:sz w:val="28"/>
+                <w:szCs w:val="28"/>
               </w:rPr>
               <w:t>limits</w:t>
             </w:r>
@@ -479,38 +483,38 @@
           <w:p>
             <w:pPr>
               <w:rPr>
-                <w:sz w:val="32"/>
-                <w:szCs w:val="32"/>
-              </w:rPr>
-            </w:pPr>
-            <w:proofErr w:type="spellStart"/>
-            <w:r>
-              <w:rPr>
-                <w:sz w:val="32"/>
-                <w:szCs w:val="32"/>
+                <w:sz w:val="28"/>
+                <w:szCs w:val="28"/>
+              </w:rPr>
+            </w:pPr>
+            <w:proofErr w:type="spellStart"/>
+            <w:r>
+              <w:rPr>
+                <w:sz w:val="28"/>
+                <w:szCs w:val="28"/>
               </w:rPr>
               <w:t>Function</w:t>
             </w:r>
             <w:proofErr w:type="spellEnd"/>
             <w:r>
               <w:rPr>
-                <w:sz w:val="32"/>
-                <w:szCs w:val="32"/>
+                <w:sz w:val="28"/>
+                <w:szCs w:val="28"/>
               </w:rPr>
               <w:t xml:space="preserve"> </w:t>
             </w:r>
             <w:proofErr w:type="spellStart"/>
             <w:r>
               <w:rPr>
-                <w:sz w:val="32"/>
-                <w:szCs w:val="32"/>
+                <w:sz w:val="28"/>
+                <w:szCs w:val="28"/>
               </w:rPr>
               <w:t>check</w:t>
             </w:r>
             <w:r>
               <w:rPr>
-                <w:sz w:val="32"/>
-                <w:szCs w:val="32"/>
+                <w:sz w:val="28"/>
+                <w:szCs w:val="28"/>
               </w:rPr>
               <w:t>_limits</w:t>
             </w:r>
@@ -538,15 +542,15 @@
           <w:p>
             <w:pPr>
               <w:rPr>
-                <w:sz w:val="32"/>
-                <w:szCs w:val="32"/>
-              </w:rPr>
-            </w:pPr>
-            <w:proofErr w:type="spellStart"/>
-            <w:r>
-              <w:rPr>
-                <w:sz w:val="32"/>
-                <w:szCs w:val="32"/>
+                <w:sz w:val="28"/>
+                <w:szCs w:val="28"/>
+              </w:rPr>
+            </w:pPr>
+            <w:proofErr w:type="spellStart"/>
+            <w:r>
+              <w:rPr>
+                <w:sz w:val="28"/>
+                <w:szCs w:val="28"/>
               </w:rPr>
               <w:t>None</w:t>
             </w:r>
@@ -574,23 +578,23 @@
           <w:p>
             <w:pPr>
               <w:rPr>
-                <w:sz w:val="32"/>
-                <w:szCs w:val="32"/>
-                <w:lang w:val="en-US"/>
-              </w:rPr>
-            </w:pPr>
-            <w:r>
-              <w:rPr>
-                <w:sz w:val="32"/>
-                <w:szCs w:val="32"/>
+                <w:sz w:val="28"/>
+                <w:szCs w:val="28"/>
+                <w:lang w:val="en-US"/>
+              </w:rPr>
+            </w:pPr>
+            <w:r>
+              <w:rPr>
+                <w:sz w:val="28"/>
+                <w:szCs w:val="28"/>
                 <w:lang w:val="en-US"/>
               </w:rPr>
               <w:t>limits =</w:t>
             </w:r>
             <w:r>
               <w:rPr>
-                <w:sz w:val="32"/>
-                <w:szCs w:val="32"/>
+                <w:sz w:val="28"/>
+                <w:szCs w:val="28"/>
                 <w:lang w:val="en-US"/>
               </w:rPr>
               <w:t>= [18, 22]</w:t>
@@ -618,15 +622,15 @@
           <w:p>
             <w:pPr>
               <w:rPr>
-                <w:sz w:val="32"/>
-                <w:szCs w:val="32"/>
-                <w:lang w:val="en-US"/>
-              </w:rPr>
-            </w:pPr>
-            <w:r>
-              <w:rPr>
-                <w:sz w:val="32"/>
-                <w:szCs w:val="32"/>
+                <w:sz w:val="28"/>
+                <w:szCs w:val="28"/>
+                <w:lang w:val="en-US"/>
+              </w:rPr>
+            </w:pPr>
+            <w:r>
+              <w:rPr>
+                <w:sz w:val="28"/>
+                <w:szCs w:val="28"/>
                 <w:lang w:val="en-US"/>
               </w:rPr>
               <w:t>Function returns True</w:t>
@@ -659,14 +663,18 @@
           <w:p>
             <w:pPr>
               <w:rPr>
-                <w:sz w:val="32"/>
-                <w:szCs w:val="32"/>
-              </w:rPr>
-            </w:pPr>
-            <w:r>
-              <w:rPr>
-                <w:sz w:val="32"/>
-                <w:szCs w:val="32"/>
+                <w:b/>
+                <w:bCs/>
+                <w:sz w:val="28"/>
+                <w:szCs w:val="28"/>
+              </w:rPr>
+            </w:pPr>
+            <w:r>
+              <w:rPr>
+                <w:b/>
+                <w:bCs/>
+                <w:sz w:val="28"/>
+                <w:szCs w:val="28"/>
               </w:rPr>
               <w:t>TC2</w:t>
             </w:r>
@@ -693,31 +701,31 @@
           <w:p>
             <w:pPr>
               <w:rPr>
-                <w:sz w:val="32"/>
-                <w:szCs w:val="32"/>
-              </w:rPr>
-            </w:pPr>
-            <w:proofErr w:type="spellStart"/>
-            <w:r>
-              <w:rPr>
-                <w:sz w:val="32"/>
-                <w:szCs w:val="32"/>
+                <w:sz w:val="28"/>
+                <w:szCs w:val="28"/>
+              </w:rPr>
+            </w:pPr>
+            <w:proofErr w:type="spellStart"/>
+            <w:r>
+              <w:rPr>
+                <w:sz w:val="28"/>
+                <w:szCs w:val="28"/>
               </w:rPr>
               <w:t>Incorrect</w:t>
             </w:r>
             <w:proofErr w:type="spellEnd"/>
             <w:r>
               <w:rPr>
-                <w:sz w:val="32"/>
-                <w:szCs w:val="32"/>
+                <w:sz w:val="28"/>
+                <w:szCs w:val="28"/>
               </w:rPr>
               <w:t xml:space="preserve"> </w:t>
             </w:r>
             <w:proofErr w:type="spellStart"/>
             <w:r>
               <w:rPr>
-                <w:sz w:val="32"/>
-                <w:szCs w:val="32"/>
+                <w:sz w:val="28"/>
+                <w:szCs w:val="28"/>
               </w:rPr>
               <w:t>limits</w:t>
             </w:r>
@@ -745,31 +753,31 @@
           <w:p>
             <w:pPr>
               <w:rPr>
-                <w:sz w:val="32"/>
-                <w:szCs w:val="32"/>
-              </w:rPr>
-            </w:pPr>
-            <w:proofErr w:type="spellStart"/>
-            <w:r>
-              <w:rPr>
-                <w:sz w:val="32"/>
-                <w:szCs w:val="32"/>
+                <w:sz w:val="28"/>
+                <w:szCs w:val="28"/>
+              </w:rPr>
+            </w:pPr>
+            <w:proofErr w:type="spellStart"/>
+            <w:r>
+              <w:rPr>
+                <w:sz w:val="28"/>
+                <w:szCs w:val="28"/>
               </w:rPr>
               <w:t>Function</w:t>
             </w:r>
             <w:proofErr w:type="spellEnd"/>
             <w:r>
               <w:rPr>
-                <w:sz w:val="32"/>
-                <w:szCs w:val="32"/>
+                <w:sz w:val="28"/>
+                <w:szCs w:val="28"/>
               </w:rPr>
               <w:t xml:space="preserve"> </w:t>
             </w:r>
             <w:proofErr w:type="spellStart"/>
             <w:r>
               <w:rPr>
-                <w:sz w:val="32"/>
-                <w:szCs w:val="32"/>
+                <w:sz w:val="28"/>
+                <w:szCs w:val="28"/>
               </w:rPr>
               <w:t>check_limits</w:t>
             </w:r>
@@ -797,15 +805,15 @@
           <w:p>
             <w:pPr>
               <w:rPr>
-                <w:sz w:val="32"/>
-                <w:szCs w:val="32"/>
-                <w:lang w:val="en-US"/>
-              </w:rPr>
-            </w:pPr>
-            <w:r>
-              <w:rPr>
-                <w:sz w:val="32"/>
-                <w:szCs w:val="32"/>
+                <w:sz w:val="28"/>
+                <w:szCs w:val="28"/>
+                <w:lang w:val="en-US"/>
+              </w:rPr>
+            </w:pPr>
+            <w:r>
+              <w:rPr>
+                <w:sz w:val="28"/>
+                <w:szCs w:val="28"/>
                 <w:lang w:val="en-US"/>
               </w:rPr>
               <w:t>None</w:t>
@@ -833,50 +841,18 @@
           <w:p>
             <w:pPr>
               <w:rPr>
-                <w:sz w:val="32"/>
-                <w:szCs w:val="32"/>
-                <w:lang w:val="en-US"/>
-              </w:rPr>
-            </w:pPr>
-            <w:r>
-              <w:rPr>
-                <w:sz w:val="32"/>
-                <w:szCs w:val="32"/>
-                <w:lang w:val="en-US"/>
-              </w:rPr>
-              <w:t>limits == [</w:t>
-            </w:r>
-            <w:r>
-              <w:rPr>
-                <w:sz w:val="32"/>
-                <w:szCs w:val="32"/>
-                <w:lang w:val="en-US"/>
-              </w:rPr>
-              <w:t>22</w:t>
-            </w:r>
-            <w:r>
-              <w:rPr>
-                <w:sz w:val="32"/>
-                <w:szCs w:val="32"/>
-                <w:lang w:val="en-US"/>
-              </w:rPr>
-              <w:t xml:space="preserve">, </w:t>
-            </w:r>
-            <w:r>
-              <w:rPr>
-                <w:sz w:val="32"/>
-                <w:szCs w:val="32"/>
-                <w:lang w:val="en-US"/>
-              </w:rPr>
-              <w:t>18</w:t>
-            </w:r>
-            <w:r>
-              <w:rPr>
-                <w:sz w:val="32"/>
-                <w:szCs w:val="32"/>
-                <w:lang w:val="en-US"/>
-              </w:rPr>
-              <w:t>]</w:t>
+                <w:sz w:val="28"/>
+                <w:szCs w:val="28"/>
+                <w:lang w:val="en-US"/>
+              </w:rPr>
+            </w:pPr>
+            <w:r>
+              <w:rPr>
+                <w:sz w:val="28"/>
+                <w:szCs w:val="28"/>
+                <w:lang w:val="en-US"/>
+              </w:rPr>
+              <w:t>limits == [22, 18]</w:t>
             </w:r>
           </w:p>
         </w:tc>
@@ -901,26 +877,18 @@
           <w:p>
             <w:pPr>
               <w:rPr>
-                <w:sz w:val="32"/>
-                <w:szCs w:val="32"/>
-                <w:lang w:val="en-US"/>
-              </w:rPr>
-            </w:pPr>
-            <w:r>
-              <w:rPr>
-                <w:sz w:val="32"/>
-                <w:szCs w:val="32"/>
-                <w:lang w:val="en-US"/>
-              </w:rPr>
-              <w:t xml:space="preserve">Function returns </w:t>
-            </w:r>
-            <w:r>
-              <w:rPr>
-                <w:sz w:val="32"/>
-                <w:szCs w:val="32"/>
-                <w:lang w:val="en-US"/>
-              </w:rPr>
-              <w:t>False</w:t>
+                <w:sz w:val="28"/>
+                <w:szCs w:val="28"/>
+                <w:lang w:val="en-US"/>
+              </w:rPr>
+            </w:pPr>
+            <w:r>
+              <w:rPr>
+                <w:sz w:val="28"/>
+                <w:szCs w:val="28"/>
+                <w:lang w:val="en-US"/>
+              </w:rPr>
+              <w:t>Function returns False</w:t>
             </w:r>
           </w:p>
         </w:tc>
@@ -949,23 +917,278 @@
           <w:p>
             <w:pPr>
               <w:rPr>
-                <w:sz w:val="32"/>
-                <w:szCs w:val="32"/>
-              </w:rPr>
-            </w:pPr>
-            <w:r>
-              <w:rPr>
-                <w:sz w:val="32"/>
-                <w:szCs w:val="32"/>
+                <w:b/>
+                <w:bCs/>
+                <w:sz w:val="28"/>
+                <w:szCs w:val="28"/>
+              </w:rPr>
+            </w:pPr>
+            <w:r>
+              <w:rPr>
+                <w:b/>
+                <w:bCs/>
+                <w:sz w:val="28"/>
+                <w:szCs w:val="28"/>
+              </w:rPr>
+              <w:t xml:space="preserve">TC3 </w:t>
+            </w:r>
+          </w:p>
+        </w:tc>
+        <w:tc>
+          <w:tcPr>
+            <w:tcW w:w="1927" w:type="dxa"/>
+            <w:tcBorders>
+              <w:top w:val="single" w:sz="8" w:space="0" w:color="FFFFFF"/>
+              <w:left w:val="single" w:sz="8" w:space="0" w:color="FFFFFF"/>
+              <w:bottom w:val="single" w:sz="8" w:space="0" w:color="FFFFFF"/>
+              <w:right w:val="single" w:sz="8" w:space="0" w:color="FFFFFF"/>
+            </w:tcBorders>
+            <w:shd w:val="clear" w:color="auto" w:fill="E7E7E9"/>
+            <w:tcMar>
+              <w:top w:w="72" w:type="dxa"/>
+              <w:left w:w="144" w:type="dxa"/>
+              <w:bottom w:w="72" w:type="dxa"/>
+              <w:right w:w="144" w:type="dxa"/>
+            </w:tcMar>
+          </w:tcPr>
+          <w:p>
+            <w:pPr>
+              <w:rPr>
+                <w:sz w:val="28"/>
+                <w:szCs w:val="28"/>
+              </w:rPr>
+            </w:pPr>
+            <w:proofErr w:type="spellStart"/>
+            <w:r>
+              <w:rPr>
+                <w:sz w:val="28"/>
+                <w:szCs w:val="28"/>
+              </w:rPr>
+              <w:t>Incorrect</w:t>
+            </w:r>
+            <w:proofErr w:type="spellEnd"/>
+            <w:r>
+              <w:rPr>
+                <w:sz w:val="28"/>
+                <w:szCs w:val="28"/>
+              </w:rPr>
+              <w:t xml:space="preserve"> </w:t>
+            </w:r>
+            <w:proofErr w:type="spellStart"/>
+            <w:r>
+              <w:rPr>
+                <w:sz w:val="28"/>
+                <w:szCs w:val="28"/>
+              </w:rPr>
+              <w:t>limits</w:t>
+            </w:r>
+            <w:proofErr w:type="spellEnd"/>
+          </w:p>
+        </w:tc>
+        <w:tc>
+          <w:tcPr>
+            <w:tcW w:w="2361" w:type="dxa"/>
+            <w:tcBorders>
+              <w:top w:val="single" w:sz="8" w:space="0" w:color="FFFFFF"/>
+              <w:left w:val="single" w:sz="8" w:space="0" w:color="FFFFFF"/>
+              <w:bottom w:val="single" w:sz="8" w:space="0" w:color="FFFFFF"/>
+              <w:right w:val="single" w:sz="8" w:space="0" w:color="FFFFFF"/>
+            </w:tcBorders>
+            <w:shd w:val="clear" w:color="auto" w:fill="E7E7E9"/>
+            <w:tcMar>
+              <w:top w:w="72" w:type="dxa"/>
+              <w:left w:w="144" w:type="dxa"/>
+              <w:bottom w:w="72" w:type="dxa"/>
+              <w:right w:w="144" w:type="dxa"/>
+            </w:tcMar>
+          </w:tcPr>
+          <w:p>
+            <w:pPr>
+              <w:rPr>
+                <w:sz w:val="28"/>
+                <w:szCs w:val="28"/>
+              </w:rPr>
+            </w:pPr>
+            <w:proofErr w:type="spellStart"/>
+            <w:r>
+              <w:rPr>
+                <w:sz w:val="28"/>
+                <w:szCs w:val="28"/>
+              </w:rPr>
+              <w:t>Function</w:t>
+            </w:r>
+            <w:proofErr w:type="spellEnd"/>
+            <w:r>
+              <w:rPr>
+                <w:sz w:val="28"/>
+                <w:szCs w:val="28"/>
+              </w:rPr>
+              <w:t xml:space="preserve"> </w:t>
+            </w:r>
+            <w:proofErr w:type="spellStart"/>
+            <w:r>
+              <w:rPr>
+                <w:sz w:val="28"/>
+                <w:szCs w:val="28"/>
+              </w:rPr>
+              <w:t>check_limits</w:t>
+            </w:r>
+            <w:proofErr w:type="spellEnd"/>
+          </w:p>
+        </w:tc>
+        <w:tc>
+          <w:tcPr>
+            <w:tcW w:w="2672" w:type="dxa"/>
+            <w:tcBorders>
+              <w:top w:val="single" w:sz="8" w:space="0" w:color="FFFFFF"/>
+              <w:left w:val="single" w:sz="8" w:space="0" w:color="FFFFFF"/>
+              <w:bottom w:val="single" w:sz="8" w:space="0" w:color="FFFFFF"/>
+              <w:right w:val="single" w:sz="8" w:space="0" w:color="FFFFFF"/>
+            </w:tcBorders>
+            <w:shd w:val="clear" w:color="auto" w:fill="E7E7E9"/>
+            <w:tcMar>
+              <w:top w:w="72" w:type="dxa"/>
+              <w:left w:w="144" w:type="dxa"/>
+              <w:bottom w:w="72" w:type="dxa"/>
+              <w:right w:w="144" w:type="dxa"/>
+            </w:tcMar>
+          </w:tcPr>
+          <w:p>
+            <w:pPr>
+              <w:rPr>
+                <w:sz w:val="28"/>
+                <w:szCs w:val="28"/>
+                <w:lang w:val="en-US"/>
+              </w:rPr>
+            </w:pPr>
+            <w:r>
+              <w:rPr>
+                <w:sz w:val="28"/>
+                <w:szCs w:val="28"/>
+                <w:lang w:val="en-US"/>
+              </w:rPr>
+              <w:t>None</w:t>
+            </w:r>
+          </w:p>
+        </w:tc>
+        <w:tc>
+          <w:tcPr>
+            <w:tcW w:w="2763" w:type="dxa"/>
+            <w:tcBorders>
+              <w:top w:val="single" w:sz="8" w:space="0" w:color="FFFFFF"/>
+              <w:left w:val="single" w:sz="8" w:space="0" w:color="FFFFFF"/>
+              <w:bottom w:val="single" w:sz="8" w:space="0" w:color="FFFFFF"/>
+              <w:right w:val="single" w:sz="8" w:space="0" w:color="FFFFFF"/>
+            </w:tcBorders>
+            <w:shd w:val="clear" w:color="auto" w:fill="E7E7E9"/>
+            <w:tcMar>
+              <w:top w:w="72" w:type="dxa"/>
+              <w:left w:w="144" w:type="dxa"/>
+              <w:bottom w:w="72" w:type="dxa"/>
+              <w:right w:w="144" w:type="dxa"/>
+            </w:tcMar>
+          </w:tcPr>
+          <w:p>
+            <w:pPr>
+              <w:rPr>
+                <w:sz w:val="28"/>
+                <w:szCs w:val="28"/>
+                <w:lang w:val="en-US"/>
+              </w:rPr>
+            </w:pPr>
+            <w:r>
+              <w:rPr>
+                <w:sz w:val="28"/>
+                <w:szCs w:val="28"/>
+                <w:lang w:val="en-US"/>
+              </w:rPr>
+              <w:t>limits == [18, 18]</w:t>
+            </w:r>
+          </w:p>
+        </w:tc>
+        <w:tc>
+          <w:tcPr>
+            <w:tcW w:w="3301" w:type="dxa"/>
+            <w:tcBorders>
+              <w:top w:val="single" w:sz="8" w:space="0" w:color="FFFFFF"/>
+              <w:left w:val="single" w:sz="8" w:space="0" w:color="FFFFFF"/>
+              <w:bottom w:val="single" w:sz="8" w:space="0" w:color="FFFFFF"/>
+              <w:right w:val="single" w:sz="8" w:space="0" w:color="FFFFFF"/>
+            </w:tcBorders>
+            <w:shd w:val="clear" w:color="auto" w:fill="E7E7E9"/>
+            <w:tcMar>
+              <w:top w:w="72" w:type="dxa"/>
+              <w:left w:w="144" w:type="dxa"/>
+              <w:bottom w:w="72" w:type="dxa"/>
+              <w:right w:w="144" w:type="dxa"/>
+            </w:tcMar>
+          </w:tcPr>
+          <w:p>
+            <w:pPr>
+              <w:rPr>
+                <w:sz w:val="28"/>
+                <w:szCs w:val="28"/>
+                <w:lang w:val="en-US"/>
+              </w:rPr>
+            </w:pPr>
+            <w:r>
+              <w:rPr>
+                <w:sz w:val="28"/>
+                <w:szCs w:val="28"/>
+                <w:lang w:val="en-US"/>
+              </w:rPr>
+              <w:t>Function returns False</w:t>
+            </w:r>
+          </w:p>
+        </w:tc>
+      </w:tr>
+      <w:tr>
+        <w:trPr>
+          <w:trHeight w:val="644"/>
+        </w:trPr>
+        <w:tc>
+          <w:tcPr>
+            <w:tcW w:w="960" w:type="dxa"/>
+            <w:tcBorders>
+              <w:top w:val="single" w:sz="8" w:space="0" w:color="FFFFFF"/>
+              <w:left w:val="single" w:sz="8" w:space="0" w:color="FFFFFF"/>
+              <w:bottom w:val="single" w:sz="8" w:space="0" w:color="FFFFFF"/>
+              <w:right w:val="single" w:sz="8" w:space="0" w:color="FFFFFF"/>
+            </w:tcBorders>
+            <w:shd w:val="clear" w:color="auto" w:fill="E7E7E9"/>
+            <w:tcMar>
+              <w:top w:w="72" w:type="dxa"/>
+              <w:left w:w="144" w:type="dxa"/>
+              <w:bottom w:w="72" w:type="dxa"/>
+              <w:right w:w="144" w:type="dxa"/>
+            </w:tcMar>
+          </w:tcPr>
+          <w:p>
+            <w:pPr>
+              <w:rPr>
+                <w:b/>
+                <w:bCs/>
+                <w:sz w:val="28"/>
+                <w:szCs w:val="28"/>
+              </w:rPr>
+            </w:pPr>
+            <w:r>
+              <w:rPr>
+                <w:b/>
+                <w:bCs/>
+                <w:sz w:val="28"/>
+                <w:szCs w:val="28"/>
               </w:rPr>
               <w:t>TC</w:t>
             </w:r>
             <w:r>
               <w:rPr>
-                <w:sz w:val="32"/>
-                <w:szCs w:val="32"/>
-              </w:rPr>
-              <w:t xml:space="preserve">3 </w:t>
+                <w:b/>
+                <w:bCs/>
+                <w:sz w:val="28"/>
+                <w:szCs w:val="28"/>
+              </w:rPr>
+              <w:t>4</w:t>
             </w:r>
           </w:p>
         </w:tc>
@@ -989,35 +1212,51 @@
           <w:p>
             <w:pPr>
               <w:rPr>
-                <w:sz w:val="32"/>
-                <w:szCs w:val="32"/>
-              </w:rPr>
-            </w:pPr>
-            <w:proofErr w:type="spellStart"/>
-            <w:r>
-              <w:rPr>
-                <w:sz w:val="32"/>
-                <w:szCs w:val="32"/>
-              </w:rPr>
-              <w:t>Incorrect</w:t>
-            </w:r>
-            <w:proofErr w:type="spellEnd"/>
-            <w:r>
-              <w:rPr>
-                <w:sz w:val="32"/>
-                <w:szCs w:val="32"/>
+                <w:sz w:val="28"/>
+                <w:szCs w:val="28"/>
+              </w:rPr>
+            </w:pPr>
+            <w:proofErr w:type="spellStart"/>
+            <w:r>
+              <w:rPr>
+                <w:sz w:val="28"/>
+                <w:szCs w:val="28"/>
+              </w:rPr>
+              <w:t>Correct</w:t>
+            </w:r>
+            <w:proofErr w:type="spellEnd"/>
+            <w:r>
+              <w:rPr>
+                <w:sz w:val="28"/>
+                <w:szCs w:val="28"/>
               </w:rPr>
               <w:t xml:space="preserve"> </w:t>
             </w:r>
             <w:proofErr w:type="spellStart"/>
             <w:r>
               <w:rPr>
-                <w:sz w:val="32"/>
-                <w:szCs w:val="32"/>
+                <w:sz w:val="28"/>
+                <w:szCs w:val="28"/>
               </w:rPr>
               <w:t>limits</w:t>
             </w:r>
             <w:proofErr w:type="spellEnd"/>
+            <w:r>
+              <w:rPr>
+                <w:sz w:val="28"/>
+                <w:szCs w:val="28"/>
+              </w:rPr>
+              <w:t xml:space="preserve"> </w:t>
+            </w:r>
+            <w:proofErr w:type="spellStart"/>
+            <w:r>
+              <w:rPr>
+                <w:sz w:val="28"/>
+                <w:szCs w:val="28"/>
+              </w:rPr>
+              <w:t>range</w:t>
+            </w:r>
+            <w:proofErr w:type="spellEnd"/>
           </w:p>
         </w:tc>
         <w:tc>
@@ -1040,34 +1279,41 @@
           <w:p>
             <w:pPr>
               <w:rPr>
-                <w:sz w:val="32"/>
-                <w:szCs w:val="32"/>
-              </w:rPr>
-            </w:pPr>
-            <w:proofErr w:type="spellStart"/>
-            <w:r>
-              <w:rPr>
-                <w:sz w:val="32"/>
-                <w:szCs w:val="32"/>
+                <w:sz w:val="28"/>
+                <w:szCs w:val="28"/>
+              </w:rPr>
+            </w:pPr>
+            <w:proofErr w:type="spellStart"/>
+            <w:r>
+              <w:rPr>
+                <w:sz w:val="28"/>
+                <w:szCs w:val="28"/>
               </w:rPr>
               <w:t>Function</w:t>
             </w:r>
             <w:proofErr w:type="spellEnd"/>
             <w:r>
               <w:rPr>
-                <w:sz w:val="32"/>
-                <w:szCs w:val="32"/>
+                <w:sz w:val="28"/>
+                <w:szCs w:val="28"/>
               </w:rPr>
               <w:t xml:space="preserve"> </w:t>
             </w:r>
             <w:proofErr w:type="spellStart"/>
             <w:r>
               <w:rPr>
-                <w:sz w:val="32"/>
-                <w:szCs w:val="32"/>
+                <w:sz w:val="28"/>
+                <w:szCs w:val="28"/>
               </w:rPr>
               <w:t>check_limits</w:t>
             </w:r>
+            <w:r>
+              <w:rPr>
+                <w:sz w:val="28"/>
+                <w:szCs w:val="28"/>
+              </w:rPr>
+              <w:t>range</w:t>
+            </w:r>
             <w:proofErr w:type="spellEnd"/>
           </w:p>
         </w:tc>
@@ -1091,18 +1337,52 @@
           <w:p>
             <w:pPr>
               <w:rPr>
-                <w:sz w:val="32"/>
-                <w:szCs w:val="32"/>
-                <w:lang w:val="en-US"/>
-              </w:rPr>
-            </w:pPr>
-            <w:r>
-              <w:rPr>
-                <w:sz w:val="32"/>
-                <w:szCs w:val="32"/>
-                <w:lang w:val="en-US"/>
-              </w:rPr>
-              <w:t>None</w:t>
+                <w:sz w:val="28"/>
+                <w:szCs w:val="28"/>
+                <w:lang w:val="en-US"/>
+              </w:rPr>
+            </w:pPr>
+            <w:r>
+              <w:rPr>
+                <w:sz w:val="28"/>
+                <w:szCs w:val="28"/>
+                <w:lang w:val="en-US"/>
+              </w:rPr>
+              <w:t xml:space="preserve">Limits are bigger than zero and </w:t>
+            </w:r>
+            <w:r>
+              <w:rPr>
+                <w:sz w:val="28"/>
+                <w:szCs w:val="28"/>
+                <w:lang w:val="en-US"/>
+              </w:rPr>
+              <w:t xml:space="preserve">the </w:t>
+            </w:r>
+            <w:r>
+              <w:rPr>
+                <w:sz w:val="28"/>
+                <w:szCs w:val="28"/>
+                <w:lang w:val="en-US"/>
+              </w:rPr>
+              <w:t xml:space="preserve">Function </w:t>
+            </w:r>
+            <w:proofErr w:type="spellStart"/>
+            <w:r>
+              <w:rPr>
+                <w:sz w:val="28"/>
+                <w:szCs w:val="28"/>
+                <w:lang w:val="en-US"/>
+              </w:rPr>
+              <w:t>check_limits</w:t>
+            </w:r>
+            <w:proofErr w:type="spellEnd"/>
+            <w:r>
+              <w:rPr>
+                <w:sz w:val="28"/>
+                <w:szCs w:val="28"/>
+                <w:lang w:val="en-US"/>
+              </w:rPr>
+              <w:t xml:space="preserve"> returns True</w:t>
             </w:r>
           </w:p>
         </w:tc>
@@ -1126,51 +1406,60 @@
           <w:p>
             <w:pPr>
               <w:rPr>
-                <w:sz w:val="32"/>
-                <w:szCs w:val="32"/>
-                <w:lang w:val="en-US"/>
-              </w:rPr>
-            </w:pPr>
-            <w:r>
-              <w:rPr>
-                <w:sz w:val="32"/>
-                <w:szCs w:val="32"/>
-                <w:lang w:val="en-US"/>
-              </w:rPr>
-              <w:t>limits == [</w:t>
-            </w:r>
-            <w:r>
-              <w:rPr>
-                <w:sz w:val="32"/>
-                <w:szCs w:val="32"/>
-                <w:lang w:val="en-US"/>
-              </w:rPr>
-              <w:t>18</w:t>
-            </w:r>
-            <w:r>
-              <w:rPr>
-                <w:sz w:val="32"/>
-                <w:szCs w:val="32"/>
-                <w:lang w:val="en-US"/>
-              </w:rPr>
-              <w:t xml:space="preserve">, </w:t>
-            </w:r>
-            <w:r>
-              <w:rPr>
-                <w:sz w:val="32"/>
-                <w:szCs w:val="32"/>
-                <w:lang w:val="en-US"/>
-              </w:rPr>
-              <w:t>18</w:t>
-            </w:r>
-            <w:r>
-              <w:rPr>
-                <w:sz w:val="32"/>
-                <w:szCs w:val="32"/>
-                <w:lang w:val="en-US"/>
-              </w:rPr>
-              <w:t>]</w:t>
-            </w:r>
+                <w:sz w:val="28"/>
+                <w:szCs w:val="28"/>
+                <w:lang w:val="en-US"/>
+              </w:rPr>
+            </w:pPr>
+            <w:r>
+              <w:rPr>
+                <w:sz w:val="28"/>
+                <w:szCs w:val="28"/>
+                <w:lang w:val="en-US"/>
+              </w:rPr>
+              <w:t xml:space="preserve">lower limit </w:t>
+            </w:r>
+            <w:r>
+              <w:rPr>
+                <w:sz w:val="28"/>
+                <w:szCs w:val="28"/>
+                <w:lang w:val="en-US"/>
+              </w:rPr>
+              <w:t xml:space="preserve">= </w:t>
+            </w:r>
+            <w:r>
+              <w:rPr>
+                <w:sz w:val="28"/>
+                <w:szCs w:val="28"/>
+                <w:lang w:val="en-US"/>
+              </w:rPr>
+              <w:t xml:space="preserve">12 and higher limit </w:t>
+            </w:r>
+            <w:r>
+              <w:rPr>
+                <w:sz w:val="28"/>
+                <w:szCs w:val="28"/>
+                <w:lang w:val="en-US"/>
+              </w:rPr>
+              <w:t xml:space="preserve">= </w:t>
+            </w:r>
+            <w:r>
+              <w:rPr>
+                <w:sz w:val="28"/>
+                <w:szCs w:val="28"/>
+                <w:lang w:val="en-US"/>
+              </w:rPr>
+              <w:t>55</w:t>
+            </w:r>
+          </w:p>
+          <w:p>
+            <w:pPr>
+              <w:rPr>
+                <w:sz w:val="28"/>
+                <w:szCs w:val="28"/>
+                <w:lang w:val="en-US"/>
+              </w:rPr>
+            </w:pPr>
           </w:p>
         </w:tc>
         <w:tc>
@@ -1193,26 +1482,723 @@
           <w:p>
             <w:pPr>
               <w:rPr>
-                <w:sz w:val="32"/>
-                <w:szCs w:val="32"/>
-                <w:lang w:val="en-US"/>
-              </w:rPr>
-            </w:pPr>
-            <w:r>
-              <w:rPr>
-                <w:sz w:val="32"/>
-                <w:szCs w:val="32"/>
-                <w:lang w:val="en-US"/>
-              </w:rPr>
-              <w:t xml:space="preserve">Function returns </w:t>
-            </w:r>
-            <w:r>
-              <w:rPr>
-                <w:sz w:val="32"/>
-                <w:szCs w:val="32"/>
-                <w:lang w:val="en-US"/>
-              </w:rPr>
-              <w:t>False</w:t>
+                <w:sz w:val="28"/>
+                <w:szCs w:val="28"/>
+                <w:lang w:val="en-US"/>
+              </w:rPr>
+            </w:pPr>
+            <w:r>
+              <w:rPr>
+                <w:sz w:val="28"/>
+                <w:szCs w:val="28"/>
+                <w:lang w:val="en-US"/>
+              </w:rPr>
+              <w:t>Function returns True</w:t>
+            </w:r>
+          </w:p>
+        </w:tc>
+      </w:tr>
+      <w:tr>
+        <w:trPr>
+          <w:trHeight w:val="644"/>
+        </w:trPr>
+        <w:tc>
+          <w:tcPr>
+            <w:tcW w:w="960" w:type="dxa"/>
+            <w:tcBorders>
+              <w:top w:val="single" w:sz="8" w:space="0" w:color="FFFFFF"/>
+              <w:left w:val="single" w:sz="8" w:space="0" w:color="FFFFFF"/>
+              <w:bottom w:val="single" w:sz="8" w:space="0" w:color="FFFFFF"/>
+              <w:right w:val="single" w:sz="8" w:space="0" w:color="FFFFFF"/>
+            </w:tcBorders>
+            <w:shd w:val="clear" w:color="auto" w:fill="E7E7E9"/>
+            <w:tcMar>
+              <w:top w:w="72" w:type="dxa"/>
+              <w:left w:w="144" w:type="dxa"/>
+              <w:bottom w:w="72" w:type="dxa"/>
+              <w:right w:w="144" w:type="dxa"/>
+            </w:tcMar>
+          </w:tcPr>
+          <w:p>
+            <w:pPr>
+              <w:rPr>
+                <w:b/>
+                <w:bCs/>
+                <w:sz w:val="28"/>
+                <w:szCs w:val="28"/>
+              </w:rPr>
+            </w:pPr>
+            <w:r>
+              <w:rPr>
+                <w:b/>
+                <w:bCs/>
+                <w:sz w:val="28"/>
+                <w:szCs w:val="28"/>
+              </w:rPr>
+              <w:lastRenderedPageBreak/>
+              <w:t>TC</w:t>
+            </w:r>
+            <w:r>
+              <w:rPr>
+                <w:b/>
+                <w:bCs/>
+                <w:sz w:val="28"/>
+                <w:szCs w:val="28"/>
+              </w:rPr>
+              <w:t>5</w:t>
+            </w:r>
+          </w:p>
+        </w:tc>
+        <w:tc>
+          <w:tcPr>
+            <w:tcW w:w="1927" w:type="dxa"/>
+            <w:tcBorders>
+              <w:top w:val="single" w:sz="8" w:space="0" w:color="FFFFFF"/>
+              <w:left w:val="single" w:sz="8" w:space="0" w:color="FFFFFF"/>
+              <w:bottom w:val="single" w:sz="8" w:space="0" w:color="FFFFFF"/>
+              <w:right w:val="single" w:sz="8" w:space="0" w:color="FFFFFF"/>
+            </w:tcBorders>
+            <w:shd w:val="clear" w:color="auto" w:fill="E7E7E9"/>
+            <w:tcMar>
+              <w:top w:w="72" w:type="dxa"/>
+              <w:left w:w="144" w:type="dxa"/>
+              <w:bottom w:w="72" w:type="dxa"/>
+              <w:right w:w="144" w:type="dxa"/>
+            </w:tcMar>
+          </w:tcPr>
+          <w:p>
+            <w:pPr>
+              <w:rPr>
+                <w:sz w:val="28"/>
+                <w:szCs w:val="28"/>
+              </w:rPr>
+            </w:pPr>
+            <w:proofErr w:type="spellStart"/>
+            <w:r>
+              <w:rPr>
+                <w:sz w:val="28"/>
+                <w:szCs w:val="28"/>
+              </w:rPr>
+              <w:t>In</w:t>
+            </w:r>
+            <w:r>
+              <w:rPr>
+                <w:sz w:val="28"/>
+                <w:szCs w:val="28"/>
+              </w:rPr>
+              <w:t>Correct</w:t>
+            </w:r>
+            <w:proofErr w:type="spellEnd"/>
+            <w:r>
+              <w:rPr>
+                <w:sz w:val="28"/>
+                <w:szCs w:val="28"/>
+              </w:rPr>
+              <w:t xml:space="preserve"> </w:t>
+            </w:r>
+            <w:proofErr w:type="spellStart"/>
+            <w:r>
+              <w:rPr>
+                <w:sz w:val="28"/>
+                <w:szCs w:val="28"/>
+              </w:rPr>
+              <w:t>lower</w:t>
+            </w:r>
+            <w:proofErr w:type="spellEnd"/>
+            <w:r>
+              <w:rPr>
+                <w:sz w:val="28"/>
+                <w:szCs w:val="28"/>
+              </w:rPr>
+              <w:t xml:space="preserve"> </w:t>
+            </w:r>
+            <w:proofErr w:type="spellStart"/>
+            <w:r>
+              <w:rPr>
+                <w:sz w:val="28"/>
+                <w:szCs w:val="28"/>
+              </w:rPr>
+              <w:t>limit</w:t>
+            </w:r>
+            <w:proofErr w:type="spellEnd"/>
+            <w:r>
+              <w:rPr>
+                <w:sz w:val="28"/>
+                <w:szCs w:val="28"/>
+              </w:rPr>
+              <w:t xml:space="preserve"> range</w:t>
+            </w:r>
+          </w:p>
+        </w:tc>
+        <w:tc>
+          <w:tcPr>
+            <w:tcW w:w="2361" w:type="dxa"/>
+            <w:tcBorders>
+              <w:top w:val="single" w:sz="8" w:space="0" w:color="FFFFFF"/>
+              <w:left w:val="single" w:sz="8" w:space="0" w:color="FFFFFF"/>
+              <w:bottom w:val="single" w:sz="8" w:space="0" w:color="FFFFFF"/>
+              <w:right w:val="single" w:sz="8" w:space="0" w:color="FFFFFF"/>
+            </w:tcBorders>
+            <w:shd w:val="clear" w:color="auto" w:fill="E7E7E9"/>
+            <w:tcMar>
+              <w:top w:w="72" w:type="dxa"/>
+              <w:left w:w="144" w:type="dxa"/>
+              <w:bottom w:w="72" w:type="dxa"/>
+              <w:right w:w="144" w:type="dxa"/>
+            </w:tcMar>
+          </w:tcPr>
+          <w:p>
+            <w:pPr>
+              <w:rPr>
+                <w:sz w:val="28"/>
+                <w:szCs w:val="28"/>
+              </w:rPr>
+            </w:pPr>
+            <w:proofErr w:type="spellStart"/>
+            <w:r>
+              <w:rPr>
+                <w:sz w:val="28"/>
+                <w:szCs w:val="28"/>
+              </w:rPr>
+              <w:t>Function</w:t>
+            </w:r>
+            <w:proofErr w:type="spellEnd"/>
+            <w:r>
+              <w:rPr>
+                <w:sz w:val="28"/>
+                <w:szCs w:val="28"/>
+              </w:rPr>
+              <w:t xml:space="preserve"> </w:t>
+            </w:r>
+            <w:proofErr w:type="spellStart"/>
+            <w:r>
+              <w:rPr>
+                <w:sz w:val="28"/>
+                <w:szCs w:val="28"/>
+              </w:rPr>
+              <w:t>check_limitsrange</w:t>
+            </w:r>
+            <w:proofErr w:type="spellEnd"/>
+          </w:p>
+        </w:tc>
+        <w:tc>
+          <w:tcPr>
+            <w:tcW w:w="2672" w:type="dxa"/>
+            <w:tcBorders>
+              <w:top w:val="single" w:sz="8" w:space="0" w:color="FFFFFF"/>
+              <w:left w:val="single" w:sz="8" w:space="0" w:color="FFFFFF"/>
+              <w:bottom w:val="single" w:sz="8" w:space="0" w:color="FFFFFF"/>
+              <w:right w:val="single" w:sz="8" w:space="0" w:color="FFFFFF"/>
+            </w:tcBorders>
+            <w:shd w:val="clear" w:color="auto" w:fill="E7E7E9"/>
+            <w:tcMar>
+              <w:top w:w="72" w:type="dxa"/>
+              <w:left w:w="144" w:type="dxa"/>
+              <w:bottom w:w="72" w:type="dxa"/>
+              <w:right w:w="144" w:type="dxa"/>
+            </w:tcMar>
+          </w:tcPr>
+          <w:p>
+            <w:pPr>
+              <w:rPr>
+                <w:sz w:val="28"/>
+                <w:szCs w:val="28"/>
+                <w:lang w:val="en-US"/>
+              </w:rPr>
+            </w:pPr>
+            <w:r>
+              <w:rPr>
+                <w:sz w:val="28"/>
+                <w:szCs w:val="28"/>
+                <w:lang w:val="en-US"/>
+              </w:rPr>
+              <w:t>Limits are bigger than zero and</w:t>
+            </w:r>
+            <w:r>
+              <w:rPr>
+                <w:sz w:val="28"/>
+                <w:szCs w:val="28"/>
+                <w:lang w:val="en-US"/>
+              </w:rPr>
+              <w:t xml:space="preserve"> </w:t>
+            </w:r>
+            <w:r>
+              <w:rPr>
+                <w:sz w:val="28"/>
+                <w:szCs w:val="28"/>
+                <w:lang w:val="en-US"/>
+              </w:rPr>
+              <w:t xml:space="preserve">the </w:t>
+            </w:r>
+            <w:r>
+              <w:rPr>
+                <w:sz w:val="28"/>
+                <w:szCs w:val="28"/>
+                <w:lang w:val="en-US"/>
+              </w:rPr>
+              <w:t>Function</w:t>
+            </w:r>
+            <w:r>
+              <w:rPr>
+                <w:sz w:val="28"/>
+                <w:szCs w:val="28"/>
+                <w:lang w:val="en-US"/>
+              </w:rPr>
+              <w:t xml:space="preserve"> </w:t>
+            </w:r>
+            <w:proofErr w:type="spellStart"/>
+            <w:r>
+              <w:rPr>
+                <w:sz w:val="28"/>
+                <w:szCs w:val="28"/>
+                <w:lang w:val="en-US"/>
+              </w:rPr>
+              <w:t>check_limits</w:t>
+            </w:r>
+            <w:proofErr w:type="spellEnd"/>
+            <w:r>
+              <w:rPr>
+                <w:sz w:val="28"/>
+                <w:szCs w:val="28"/>
+                <w:lang w:val="en-US"/>
+              </w:rPr>
+              <w:t xml:space="preserve"> returns True</w:t>
+            </w:r>
+          </w:p>
+        </w:tc>
+        <w:tc>
+          <w:tcPr>
+            <w:tcW w:w="2763" w:type="dxa"/>
+            <w:tcBorders>
+              <w:top w:val="single" w:sz="8" w:space="0" w:color="FFFFFF"/>
+              <w:left w:val="single" w:sz="8" w:space="0" w:color="FFFFFF"/>
+              <w:bottom w:val="single" w:sz="8" w:space="0" w:color="FFFFFF"/>
+              <w:right w:val="single" w:sz="8" w:space="0" w:color="FFFFFF"/>
+            </w:tcBorders>
+            <w:shd w:val="clear" w:color="auto" w:fill="E7E7E9"/>
+            <w:tcMar>
+              <w:top w:w="72" w:type="dxa"/>
+              <w:left w:w="144" w:type="dxa"/>
+              <w:bottom w:w="72" w:type="dxa"/>
+              <w:right w:w="144" w:type="dxa"/>
+            </w:tcMar>
+          </w:tcPr>
+          <w:p>
+            <w:pPr>
+              <w:rPr>
+                <w:sz w:val="28"/>
+                <w:szCs w:val="28"/>
+                <w:lang w:val="en-US"/>
+              </w:rPr>
+            </w:pPr>
+            <w:r>
+              <w:rPr>
+                <w:sz w:val="28"/>
+                <w:szCs w:val="28"/>
+                <w:lang w:val="en-US"/>
+              </w:rPr>
+              <w:t xml:space="preserve">lower limit </w:t>
+            </w:r>
+            <w:r>
+              <w:rPr>
+                <w:sz w:val="28"/>
+                <w:szCs w:val="28"/>
+                <w:lang w:val="en-US"/>
+              </w:rPr>
+              <w:t xml:space="preserve">= </w:t>
+            </w:r>
+            <w:r>
+              <w:rPr>
+                <w:sz w:val="28"/>
+                <w:szCs w:val="28"/>
+                <w:lang w:val="en-US"/>
+              </w:rPr>
+              <w:t>1 and higher limit 55</w:t>
+            </w:r>
+          </w:p>
+          <w:p>
+            <w:pPr>
+              <w:rPr>
+                <w:sz w:val="28"/>
+                <w:szCs w:val="28"/>
+                <w:lang w:val="en-US"/>
+              </w:rPr>
+            </w:pPr>
+          </w:p>
+        </w:tc>
+        <w:tc>
+          <w:tcPr>
+            <w:tcW w:w="3301" w:type="dxa"/>
+            <w:tcBorders>
+              <w:top w:val="single" w:sz="8" w:space="0" w:color="FFFFFF"/>
+              <w:left w:val="single" w:sz="8" w:space="0" w:color="FFFFFF"/>
+              <w:bottom w:val="single" w:sz="8" w:space="0" w:color="FFFFFF"/>
+              <w:right w:val="single" w:sz="8" w:space="0" w:color="FFFFFF"/>
+            </w:tcBorders>
+            <w:shd w:val="clear" w:color="auto" w:fill="E7E7E9"/>
+            <w:tcMar>
+              <w:top w:w="72" w:type="dxa"/>
+              <w:left w:w="144" w:type="dxa"/>
+              <w:bottom w:w="72" w:type="dxa"/>
+              <w:right w:w="144" w:type="dxa"/>
+            </w:tcMar>
+          </w:tcPr>
+          <w:p>
+            <w:pPr>
+              <w:rPr>
+                <w:sz w:val="28"/>
+                <w:szCs w:val="28"/>
+                <w:lang w:val="en-US"/>
+              </w:rPr>
+            </w:pPr>
+            <w:r>
+              <w:rPr>
+                <w:sz w:val="28"/>
+                <w:szCs w:val="28"/>
+                <w:lang w:val="en-US"/>
+              </w:rPr>
+              <w:t>Function returns False</w:t>
+            </w:r>
+          </w:p>
+        </w:tc>
+      </w:tr>
+      <w:tr>
+        <w:trPr>
+          <w:trHeight w:val="644"/>
+        </w:trPr>
+        <w:tc>
+          <w:tcPr>
+            <w:tcW w:w="960" w:type="dxa"/>
+            <w:tcBorders>
+              <w:top w:val="single" w:sz="8" w:space="0" w:color="FFFFFF"/>
+              <w:left w:val="single" w:sz="8" w:space="0" w:color="FFFFFF"/>
+              <w:bottom w:val="single" w:sz="8" w:space="0" w:color="FFFFFF"/>
+              <w:right w:val="single" w:sz="8" w:space="0" w:color="FFFFFF"/>
+            </w:tcBorders>
+            <w:shd w:val="clear" w:color="auto" w:fill="E7E7E9"/>
+            <w:tcMar>
+              <w:top w:w="72" w:type="dxa"/>
+              <w:left w:w="144" w:type="dxa"/>
+              <w:bottom w:w="72" w:type="dxa"/>
+              <w:right w:w="144" w:type="dxa"/>
+            </w:tcMar>
+          </w:tcPr>
+          <w:p>
+            <w:pPr>
+              <w:rPr>
+                <w:b/>
+                <w:bCs/>
+                <w:sz w:val="28"/>
+                <w:szCs w:val="28"/>
+              </w:rPr>
+            </w:pPr>
+            <w:r>
+              <w:rPr>
+                <w:b/>
+                <w:bCs/>
+                <w:sz w:val="28"/>
+                <w:szCs w:val="28"/>
+              </w:rPr>
+              <w:t>TC</w:t>
+            </w:r>
+            <w:r>
+              <w:rPr>
+                <w:b/>
+                <w:bCs/>
+                <w:sz w:val="28"/>
+                <w:szCs w:val="28"/>
+              </w:rPr>
+              <w:t>6</w:t>
+            </w:r>
+          </w:p>
+        </w:tc>
+        <w:tc>
+          <w:tcPr>
+            <w:tcW w:w="1927" w:type="dxa"/>
+            <w:tcBorders>
+              <w:top w:val="single" w:sz="8" w:space="0" w:color="FFFFFF"/>
+              <w:left w:val="single" w:sz="8" w:space="0" w:color="FFFFFF"/>
+              <w:bottom w:val="single" w:sz="8" w:space="0" w:color="FFFFFF"/>
+              <w:right w:val="single" w:sz="8" w:space="0" w:color="FFFFFF"/>
+            </w:tcBorders>
+            <w:shd w:val="clear" w:color="auto" w:fill="E7E7E9"/>
+            <w:tcMar>
+              <w:top w:w="72" w:type="dxa"/>
+              <w:left w:w="144" w:type="dxa"/>
+              <w:bottom w:w="72" w:type="dxa"/>
+              <w:right w:w="144" w:type="dxa"/>
+            </w:tcMar>
+          </w:tcPr>
+          <w:p>
+            <w:pPr>
+              <w:rPr>
+                <w:sz w:val="28"/>
+                <w:szCs w:val="28"/>
+              </w:rPr>
+            </w:pPr>
+            <w:proofErr w:type="spellStart"/>
+            <w:r>
+              <w:rPr>
+                <w:sz w:val="28"/>
+                <w:szCs w:val="28"/>
+              </w:rPr>
+              <w:t>InCorrect</w:t>
+            </w:r>
+            <w:proofErr w:type="spellEnd"/>
+            <w:r>
+              <w:rPr>
+                <w:sz w:val="28"/>
+                <w:szCs w:val="28"/>
+              </w:rPr>
+              <w:t xml:space="preserve"> </w:t>
+            </w:r>
+            <w:proofErr w:type="spellStart"/>
+            <w:r>
+              <w:rPr>
+                <w:sz w:val="28"/>
+                <w:szCs w:val="28"/>
+              </w:rPr>
+              <w:t>upper</w:t>
+            </w:r>
+            <w:proofErr w:type="spellEnd"/>
+            <w:r>
+              <w:rPr>
+                <w:sz w:val="28"/>
+                <w:szCs w:val="28"/>
+              </w:rPr>
+              <w:t xml:space="preserve"> limit </w:t>
+            </w:r>
+            <w:proofErr w:type="spellStart"/>
+            <w:r>
+              <w:rPr>
+                <w:sz w:val="28"/>
+                <w:szCs w:val="28"/>
+              </w:rPr>
+              <w:t>range</w:t>
+            </w:r>
+            <w:proofErr w:type="spellEnd"/>
+          </w:p>
+        </w:tc>
+        <w:tc>
+          <w:tcPr>
+            <w:tcW w:w="2361" w:type="dxa"/>
+            <w:tcBorders>
+              <w:top w:val="single" w:sz="8" w:space="0" w:color="FFFFFF"/>
+              <w:left w:val="single" w:sz="8" w:space="0" w:color="FFFFFF"/>
+              <w:bottom w:val="single" w:sz="8" w:space="0" w:color="FFFFFF"/>
+              <w:right w:val="single" w:sz="8" w:space="0" w:color="FFFFFF"/>
+            </w:tcBorders>
+            <w:shd w:val="clear" w:color="auto" w:fill="E7E7E9"/>
+            <w:tcMar>
+              <w:top w:w="72" w:type="dxa"/>
+              <w:left w:w="144" w:type="dxa"/>
+              <w:bottom w:w="72" w:type="dxa"/>
+              <w:right w:w="144" w:type="dxa"/>
+            </w:tcMar>
+          </w:tcPr>
+          <w:p>
+            <w:pPr>
+              <w:rPr>
+                <w:sz w:val="28"/>
+                <w:szCs w:val="28"/>
+              </w:rPr>
+            </w:pPr>
+            <w:proofErr w:type="spellStart"/>
+            <w:r>
+              <w:rPr>
+                <w:sz w:val="28"/>
+                <w:szCs w:val="28"/>
+              </w:rPr>
+              <w:t>Function</w:t>
+            </w:r>
+            <w:proofErr w:type="spellEnd"/>
+            <w:r>
+              <w:rPr>
+                <w:sz w:val="28"/>
+                <w:szCs w:val="28"/>
+              </w:rPr>
+              <w:t xml:space="preserve"> </w:t>
+            </w:r>
+            <w:proofErr w:type="spellStart"/>
+            <w:r>
+              <w:rPr>
+                <w:sz w:val="28"/>
+                <w:szCs w:val="28"/>
+              </w:rPr>
+              <w:t>check_limitsrange</w:t>
+            </w:r>
+            <w:proofErr w:type="spellEnd"/>
+          </w:p>
+        </w:tc>
+        <w:tc>
+          <w:tcPr>
+            <w:tcW w:w="2672" w:type="dxa"/>
+            <w:tcBorders>
+              <w:top w:val="single" w:sz="8" w:space="0" w:color="FFFFFF"/>
+              <w:left w:val="single" w:sz="8" w:space="0" w:color="FFFFFF"/>
+              <w:bottom w:val="single" w:sz="8" w:space="0" w:color="FFFFFF"/>
+              <w:right w:val="single" w:sz="8" w:space="0" w:color="FFFFFF"/>
+            </w:tcBorders>
+            <w:shd w:val="clear" w:color="auto" w:fill="E7E7E9"/>
+            <w:tcMar>
+              <w:top w:w="72" w:type="dxa"/>
+              <w:left w:w="144" w:type="dxa"/>
+              <w:bottom w:w="72" w:type="dxa"/>
+              <w:right w:w="144" w:type="dxa"/>
+            </w:tcMar>
+          </w:tcPr>
+          <w:p>
+            <w:pPr>
+              <w:rPr>
+                <w:sz w:val="28"/>
+                <w:szCs w:val="28"/>
+                <w:lang w:val="en-US"/>
+              </w:rPr>
+            </w:pPr>
+            <w:r>
+              <w:rPr>
+                <w:sz w:val="28"/>
+                <w:szCs w:val="28"/>
+                <w:lang w:val="en-US"/>
+              </w:rPr>
+              <w:t xml:space="preserve">Limits are bigger than zero and </w:t>
+            </w:r>
+            <w:r>
+              <w:rPr>
+                <w:sz w:val="28"/>
+                <w:szCs w:val="28"/>
+                <w:lang w:val="en-US"/>
+              </w:rPr>
+              <w:t xml:space="preserve">the </w:t>
+            </w:r>
+            <w:r>
+              <w:rPr>
+                <w:sz w:val="28"/>
+                <w:szCs w:val="28"/>
+                <w:lang w:val="en-US"/>
+              </w:rPr>
+              <w:t xml:space="preserve">Function </w:t>
+            </w:r>
+            <w:proofErr w:type="spellStart"/>
+            <w:r>
+              <w:rPr>
+                <w:sz w:val="28"/>
+                <w:szCs w:val="28"/>
+                <w:lang w:val="en-US"/>
+              </w:rPr>
+              <w:t>check_limits</w:t>
+            </w:r>
+            <w:proofErr w:type="spellEnd"/>
+            <w:r>
+              <w:rPr>
+                <w:sz w:val="28"/>
+                <w:szCs w:val="28"/>
+                <w:lang w:val="en-US"/>
+              </w:rPr>
+              <w:t xml:space="preserve"> returns True</w:t>
+            </w:r>
+          </w:p>
+        </w:tc>
+        <w:tc>
+          <w:tcPr>
+            <w:tcW w:w="2763" w:type="dxa"/>
+            <w:tcBorders>
+              <w:top w:val="single" w:sz="8" w:space="0" w:color="FFFFFF"/>
+              <w:left w:val="single" w:sz="8" w:space="0" w:color="FFFFFF"/>
+              <w:bottom w:val="single" w:sz="8" w:space="0" w:color="FFFFFF"/>
+              <w:right w:val="single" w:sz="8" w:space="0" w:color="FFFFFF"/>
+            </w:tcBorders>
+            <w:shd w:val="clear" w:color="auto" w:fill="E7E7E9"/>
+            <w:tcMar>
+              <w:top w:w="72" w:type="dxa"/>
+              <w:left w:w="144" w:type="dxa"/>
+              <w:bottom w:w="72" w:type="dxa"/>
+              <w:right w:w="144" w:type="dxa"/>
+            </w:tcMar>
+          </w:tcPr>
+          <w:p>
+            <w:pPr>
+              <w:rPr>
+                <w:sz w:val="28"/>
+                <w:szCs w:val="28"/>
+                <w:lang w:val="en-US"/>
+              </w:rPr>
+            </w:pPr>
+            <w:r>
+              <w:rPr>
+                <w:sz w:val="28"/>
+                <w:szCs w:val="28"/>
+                <w:lang w:val="en-US"/>
+              </w:rPr>
+              <w:t xml:space="preserve">lower limit </w:t>
+            </w:r>
+            <w:r>
+              <w:rPr>
+                <w:sz w:val="28"/>
+                <w:szCs w:val="28"/>
+                <w:lang w:val="en-US"/>
+              </w:rPr>
+              <w:t xml:space="preserve">= </w:t>
+            </w:r>
+            <w:r>
+              <w:rPr>
+                <w:sz w:val="28"/>
+                <w:szCs w:val="28"/>
+                <w:lang w:val="en-US"/>
+              </w:rPr>
+              <w:t xml:space="preserve">12 and higher limit </w:t>
+            </w:r>
+            <w:r>
+              <w:rPr>
+                <w:sz w:val="28"/>
+                <w:szCs w:val="28"/>
+                <w:lang w:val="en-US"/>
+              </w:rPr>
+              <w:t>= 66</w:t>
+            </w:r>
+          </w:p>
+          <w:p>
+            <w:pPr>
+              <w:rPr>
+                <w:sz w:val="28"/>
+                <w:szCs w:val="28"/>
+                <w:lang w:val="en-US"/>
+              </w:rPr>
+            </w:pPr>
+          </w:p>
+        </w:tc>
+        <w:tc>
+          <w:tcPr>
+            <w:tcW w:w="3301" w:type="dxa"/>
+            <w:tcBorders>
+              <w:top w:val="single" w:sz="8" w:space="0" w:color="FFFFFF"/>
+              <w:left w:val="single" w:sz="8" w:space="0" w:color="FFFFFF"/>
+              <w:bottom w:val="single" w:sz="8" w:space="0" w:color="FFFFFF"/>
+              <w:right w:val="single" w:sz="8" w:space="0" w:color="FFFFFF"/>
+            </w:tcBorders>
+            <w:shd w:val="clear" w:color="auto" w:fill="E7E7E9"/>
+            <w:tcMar>
+              <w:top w:w="72" w:type="dxa"/>
+              <w:left w:w="144" w:type="dxa"/>
+              <w:bottom w:w="72" w:type="dxa"/>
+              <w:right w:w="144" w:type="dxa"/>
+            </w:tcMar>
+          </w:tcPr>
+          <w:p>
+            <w:pPr>
+              <w:rPr>
+                <w:sz w:val="28"/>
+                <w:szCs w:val="28"/>
+                <w:lang w:val="en-US"/>
+              </w:rPr>
+            </w:pPr>
+            <w:r>
+              <w:rPr>
+                <w:sz w:val="28"/>
+                <w:szCs w:val="28"/>
+                <w:lang w:val="en-US"/>
+              </w:rPr>
+              <w:t>Function returns False</w:t>
             </w:r>
           </w:p>
         </w:tc>
@@ -1221,6 +2207,8 @@
     <w:p>
       <w:pPr>
         <w:rPr>
+          <w:sz w:val="28"/>
+          <w:szCs w:val="28"/>
           <w:lang w:val="en-US"/>
         </w:rPr>
       </w:pPr>

</xml_diff>